<commit_message>
melhorias visuais e upando codigo sql e plano de teste
</commit_message>
<xml_diff>
--- a/Plano de Testes para Sistema de Gerenciamento de Músicas.docx
+++ b/Plano de Testes para Sistema de Gerenciamento de Músicas.docx
@@ -66,38 +66,74 @@
     </w:p>
     <w:p>
       <w:r>
-        <w:t>Nome: "</w:t>
+        <w:t xml:space="preserve">Nome: </w:t>
+      </w:r>
+      <w:r>
+        <w:t>“</w:t>
       </w:r>
       <w:proofErr w:type="spellStart"/>
       <w:r>
-        <w:t>Bohemian</w:t>
+        <w:t>Day-O</w:t>
       </w:r>
       <w:proofErr w:type="spellEnd"/>
       <w:r>
+        <w:t xml:space="preserve"> (</w:t>
+      </w:r>
+      <w:proofErr w:type="spellStart"/>
+      <w:r>
+        <w:t>The</w:t>
+      </w:r>
+      <w:proofErr w:type="spellEnd"/>
+      <w:r>
+        <w:t xml:space="preserve"> Banana </w:t>
+      </w:r>
+      <w:proofErr w:type="spellStart"/>
+      <w:r>
+        <w:t>Boat</w:t>
+      </w:r>
+      <w:proofErr w:type="spellEnd"/>
+      <w:r>
         <w:t xml:space="preserve"> </w:t>
       </w:r>
       <w:proofErr w:type="spellStart"/>
       <w:r>
-        <w:t>Rhapsody</w:t>
+        <w:t>Song</w:t>
       </w:r>
       <w:proofErr w:type="spellEnd"/>
       <w:r>
+        <w:t>)”</w:t>
+      </w:r>
+    </w:p>
+    <w:p>
+      <w:r>
+        <w:t>Gênero: "</w:t>
+      </w:r>
+      <w:proofErr w:type="spellStart"/>
+      <w:r>
+        <w:t>Calypso</w:t>
+      </w:r>
+      <w:proofErr w:type="spellEnd"/>
+      <w:r>
         <w:t>"</w:t>
       </w:r>
     </w:p>
     <w:p>
       <w:r>
-        <w:t>Gênero: "Rock"</w:t>
-      </w:r>
-    </w:p>
-    <w:p>
-      <w:r>
-        <w:t>Artista: "Queen"</w:t>
-      </w:r>
-    </w:p>
-    <w:p>
-      <w:r>
-        <w:t>Ano de Lançamento: 1975</w:t>
+        <w:t>Artista: "</w:t>
+      </w:r>
+      <w:r>
+        <w:t>Harry Belafonte</w:t>
+      </w:r>
+      <w:r>
+        <w:t>"</w:t>
+      </w:r>
+    </w:p>
+    <w:p>
+      <w:r>
+        <w:t xml:space="preserve">Ano de Lançamento: </w:t>
+      </w:r>
+      <w:r>
+        <w:t>1955</w:t>
       </w:r>
     </w:p>
     <w:p>
@@ -112,7 +148,21 @@
     </w:p>
     <w:p>
       <w:r>
-        <w:t>Premissa: O usuário deseja visualizar a lista de músicas cadastradas.</w:t>
+        <w:t>Premissa: O usuário deseja visualizar a lista de músicas cadastradas</w:t>
+      </w:r>
+      <w:r>
+        <w:t xml:space="preserve"> usando o BTN “Listar </w:t>
+      </w:r>
+      <w:proofErr w:type="gramStart"/>
+      <w:r>
+        <w:t>Musicas</w:t>
+      </w:r>
+      <w:proofErr w:type="gramEnd"/>
+      <w:r>
+        <w:t>”</w:t>
+      </w:r>
+      <w:r>
+        <w:t>.</w:t>
       </w:r>
     </w:p>
     <w:p>
@@ -139,51 +189,125 @@
       <w:r>
         <w:t>Entrada:</w:t>
       </w:r>
-    </w:p>
-    <w:p>
-      <w:r>
-        <w:t xml:space="preserve">ID da música: </w:t>
-      </w:r>
+      <w:r>
+        <w:t xml:space="preserve"> Clicar sobre o </w:t>
+      </w:r>
+      <w:proofErr w:type="spellStart"/>
       <w:proofErr w:type="gramStart"/>
       <w:r>
-        <w:t>1</w:t>
-      </w:r>
+        <w:t>Btn</w:t>
+      </w:r>
+      <w:proofErr w:type="spellEnd"/>
       <w:proofErr w:type="gramEnd"/>
       <w:r>
-        <w:t xml:space="preserve"> (ID da música a ser editada)</w:t>
-      </w:r>
-    </w:p>
-    <w:p>
-      <w:r>
-        <w:t>Novo nome: "</w:t>
+        <w:t xml:space="preserve"> editar musica presente na frente da musica que vai ser editada e exibido na pagina  Listar Musica para este teste irei editar o ano da musica “</w:t>
       </w:r>
       <w:proofErr w:type="spellStart"/>
       <w:r>
-        <w:t>Another</w:t>
+        <w:t>Day-O</w:t>
       </w:r>
       <w:proofErr w:type="spellEnd"/>
       <w:r>
+        <w:t xml:space="preserve"> (</w:t>
+      </w:r>
+      <w:proofErr w:type="spellStart"/>
+      <w:r>
+        <w:t>The</w:t>
+      </w:r>
+      <w:proofErr w:type="spellEnd"/>
+      <w:r>
+        <w:t xml:space="preserve"> Banana </w:t>
+      </w:r>
+      <w:proofErr w:type="spellStart"/>
+      <w:r>
+        <w:t>Boat</w:t>
+      </w:r>
+      <w:proofErr w:type="spellEnd"/>
+      <w:r>
         <w:t xml:space="preserve"> </w:t>
       </w:r>
       <w:proofErr w:type="spellStart"/>
       <w:r>
-        <w:t>One</w:t>
+        <w:t>Song</w:t>
       </w:r>
       <w:proofErr w:type="spellEnd"/>
       <w:r>
+        <w:t xml:space="preserve">)” para o ano correto do </w:t>
+      </w:r>
+      <w:proofErr w:type="spellStart"/>
+      <w:r>
+        <w:t>lancamento</w:t>
+      </w:r>
+      <w:proofErr w:type="spellEnd"/>
+    </w:p>
+    <w:p>
+      <w:r>
+        <w:t xml:space="preserve">Ano de Lançamento: </w:t>
+      </w:r>
+      <w:r>
+        <w:t>1956</w:t>
+      </w:r>
+    </w:p>
+    <w:p>
+      <w:r>
+        <w:t xml:space="preserve">Saída Esperada: A música é atualizada com o novo </w:t>
+      </w:r>
+      <w:r>
+        <w:t>Ano de Lançamento</w:t>
+      </w:r>
+      <w:r>
+        <w:t xml:space="preserve"> e a lista de músicas é exibida com as informações atualizadas.</w:t>
+      </w:r>
+    </w:p>
+    <w:p>
+      <w:r>
+        <w:t xml:space="preserve">4. </w:t>
+      </w:r>
+      <w:proofErr w:type="gramStart"/>
+      <w:r>
+        <w:t>Deletar</w:t>
+      </w:r>
+      <w:proofErr w:type="gramEnd"/>
+      <w:r>
+        <w:t xml:space="preserve"> Música:</w:t>
+      </w:r>
+    </w:p>
+    <w:p>
+      <w:r>
+        <w:t>Premissa: O usuário deseja remover uma música do sistema.</w:t>
+      </w:r>
+    </w:p>
+    <w:p>
+      <w:r>
+        <w:t>Entrada:</w:t>
+      </w:r>
+      <w:r>
         <w:t xml:space="preserve"> </w:t>
       </w:r>
+      <w:r>
+        <w:t xml:space="preserve">Clicar sobre o </w:t>
+      </w:r>
       <w:proofErr w:type="spellStart"/>
-      <w:r>
-        <w:t>Bites</w:t>
+      <w:proofErr w:type="gramStart"/>
+      <w:r>
+        <w:t>Btn</w:t>
       </w:r>
       <w:proofErr w:type="spellEnd"/>
+      <w:proofErr w:type="gramEnd"/>
+      <w:r>
+        <w:t xml:space="preserve"> deletar musica presente na frente da musica que vai ser deletada e exibido na pagina  Listar Musica para este teste irei deletar a musica  “</w:t>
+      </w:r>
+      <w:proofErr w:type="spellStart"/>
+      <w:r>
+        <w:t>Shape</w:t>
+      </w:r>
+      <w:proofErr w:type="spellEnd"/>
       <w:r>
         <w:t xml:space="preserve"> </w:t>
       </w:r>
       <w:proofErr w:type="spellStart"/>
       <w:r>
-        <w:t>the</w:t>
+        <w:t>of</w:t>
       </w:r>
       <w:proofErr w:type="spellEnd"/>
       <w:r>
@@ -191,64 +315,23 @@
       </w:r>
       <w:proofErr w:type="spellStart"/>
       <w:r>
-        <w:t>Dust</w:t>
+        <w:t>You</w:t>
       </w:r>
       <w:proofErr w:type="spellEnd"/>
       <w:r>
-        <w:t>"</w:t>
-      </w:r>
-    </w:p>
-    <w:p>
-      <w:r>
-        <w:t>Saída Esperada: A música é atualizada com o novo nome e a lista de músicas é exibida com as informações atualizadas.</w:t>
-      </w:r>
-    </w:p>
-    <w:p>
-      <w:r>
-        <w:t xml:space="preserve">4. </w:t>
-      </w:r>
-      <w:proofErr w:type="gramStart"/>
-      <w:r>
-        <w:t>Deletar</w:t>
-      </w:r>
-      <w:proofErr w:type="gramEnd"/>
-      <w:r>
-        <w:t xml:space="preserve"> Música:</w:t>
-      </w:r>
-    </w:p>
-    <w:p>
-      <w:r>
-        <w:t>Premissa: O usuário deseja remover uma música do sistema.</w:t>
-      </w:r>
-    </w:p>
-    <w:p>
-      <w:r>
-        <w:t>Entrada:</w:t>
-      </w:r>
-    </w:p>
-    <w:p>
-      <w:r>
-        <w:t xml:space="preserve">ID da música: </w:t>
-      </w:r>
-      <w:proofErr w:type="gramStart"/>
-      <w:r>
-        <w:t>2</w:t>
-      </w:r>
-      <w:proofErr w:type="gramEnd"/>
-      <w:r>
-        <w:t xml:space="preserve"> (ID da música a ser removida)</w:t>
-      </w:r>
-    </w:p>
-    <w:p>
-      <w:r>
-        <w:lastRenderedPageBreak/>
+        <w:t xml:space="preserve">” </w:t>
+      </w:r>
+    </w:p>
+    <w:p/>
+    <w:p>
+      <w:r>
         <w:t>Saída Esperada: A música é removida do sistema e a lista de músicas é atualizada, sem a música removida.</w:t>
       </w:r>
     </w:p>
     <w:p/>
     <w:sectPr>
       <w:pgSz w:w="11906" w:h="16838"/>
-      <w:pgMar w:top="1417" w:right="1701" w:bottom="1417" w:left="1701" w:header="708" w:footer="708" w:gutter="0"/>
+      <w:pgMar w:top="720" w:right="720" w:bottom="720" w:left="720" w:header="708" w:footer="708" w:gutter="0"/>
       <w:cols w:space="708"/>
       <w:docGrid w:linePitch="360"/>
     </w:sectPr>

</xml_diff>

<commit_message>
testes realizados e aqruivo war
</commit_message>
<xml_diff>
--- a/Plano de Testes para Sistema de Gerenciamento de Músicas.docx
+++ b/Plano de Testes para Sistema de Gerenciamento de Músicas.docx
@@ -143,6 +143,97 @@
     </w:p>
     <w:p>
       <w:r>
+        <w:t>Teste bem sucedido</w:t>
+      </w:r>
+    </w:p>
+    <w:p>
+      <w:r>
+        <w:rPr>
+          <w:noProof/>
+          <w:lang w:eastAsia="pt-BR"/>
+        </w:rPr>
+        <w:drawing>
+          <wp:inline distT="0" distB="0" distL="0" distR="0">
+            <wp:extent cx="6645910" cy="2186305"/>
+            <wp:effectExtent l="19050" t="0" r="2540" b="0"/>
+            <wp:docPr id="1" name="Imagem 0" descr="teste 1a.png"/>
+            <wp:cNvGraphicFramePr>
+              <a:graphicFrameLocks xmlns:a="http://schemas.openxmlformats.org/drawingml/2006/main" noChangeAspect="1"/>
+            </wp:cNvGraphicFramePr>
+            <a:graphic xmlns:a="http://schemas.openxmlformats.org/drawingml/2006/main">
+              <a:graphicData uri="http://schemas.openxmlformats.org/drawingml/2006/picture">
+                <pic:pic xmlns:pic="http://schemas.openxmlformats.org/drawingml/2006/picture">
+                  <pic:nvPicPr>
+                    <pic:cNvPr id="0" name="teste 1a.png"/>
+                    <pic:cNvPicPr/>
+                  </pic:nvPicPr>
+                  <pic:blipFill>
+                    <a:blip r:embed="rId5" cstate="print"/>
+                    <a:stretch>
+                      <a:fillRect/>
+                    </a:stretch>
+                  </pic:blipFill>
+                  <pic:spPr>
+                    <a:xfrm>
+                      <a:off x="0" y="0"/>
+                      <a:ext cx="6645910" cy="2186305"/>
+                    </a:xfrm>
+                    <a:prstGeom prst="rect">
+                      <a:avLst/>
+                    </a:prstGeom>
+                  </pic:spPr>
+                </pic:pic>
+              </a:graphicData>
+            </a:graphic>
+          </wp:inline>
+        </w:drawing>
+      </w:r>
+      <w:r>
+        <w:rPr>
+          <w:noProof/>
+          <w:lang w:eastAsia="pt-BR"/>
+        </w:rPr>
+        <w:drawing>
+          <wp:inline distT="0" distB="0" distL="0" distR="0">
+            <wp:extent cx="6645910" cy="2919730"/>
+            <wp:effectExtent l="19050" t="0" r="2540" b="0"/>
+            <wp:docPr id="2" name="Imagem 1" descr="teste 1.png"/>
+            <wp:cNvGraphicFramePr>
+              <a:graphicFrameLocks xmlns:a="http://schemas.openxmlformats.org/drawingml/2006/main" noChangeAspect="1"/>
+            </wp:cNvGraphicFramePr>
+            <a:graphic xmlns:a="http://schemas.openxmlformats.org/drawingml/2006/main">
+              <a:graphicData uri="http://schemas.openxmlformats.org/drawingml/2006/picture">
+                <pic:pic xmlns:pic="http://schemas.openxmlformats.org/drawingml/2006/picture">
+                  <pic:nvPicPr>
+                    <pic:cNvPr id="0" name="teste 1.png"/>
+                    <pic:cNvPicPr/>
+                  </pic:nvPicPr>
+                  <pic:blipFill>
+                    <a:blip r:embed="rId6"/>
+                    <a:stretch>
+                      <a:fillRect/>
+                    </a:stretch>
+                  </pic:blipFill>
+                  <pic:spPr>
+                    <a:xfrm>
+                      <a:off x="0" y="0"/>
+                      <a:ext cx="6645910" cy="2919730"/>
+                    </a:xfrm>
+                    <a:prstGeom prst="rect">
+                      <a:avLst/>
+                    </a:prstGeom>
+                  </pic:spPr>
+                </pic:pic>
+              </a:graphicData>
+            </a:graphic>
+          </wp:inline>
+        </w:drawing>
+      </w:r>
+    </w:p>
+    <w:p/>
+    <w:p>
+      <w:r>
+        <w:lastRenderedPageBreak/>
         <w:t>2. Listar Músicas:</w:t>
       </w:r>
     </w:p>
@@ -177,6 +268,104 @@
     </w:p>
     <w:p>
       <w:r>
+        <w:t>Teste bem sucedido</w:t>
+      </w:r>
+    </w:p>
+    <w:p>
+      <w:r>
+        <w:rPr>
+          <w:noProof/>
+          <w:lang w:eastAsia="pt-BR"/>
+        </w:rPr>
+        <w:drawing>
+          <wp:inline distT="0" distB="0" distL="0" distR="0">
+            <wp:extent cx="6645910" cy="2919730"/>
+            <wp:effectExtent l="19050" t="0" r="2540" b="0"/>
+            <wp:docPr id="3" name="Imagem 2" descr="teste 1.png"/>
+            <wp:cNvGraphicFramePr>
+              <a:graphicFrameLocks xmlns:a="http://schemas.openxmlformats.org/drawingml/2006/main" noChangeAspect="1"/>
+            </wp:cNvGraphicFramePr>
+            <a:graphic xmlns:a="http://schemas.openxmlformats.org/drawingml/2006/main">
+              <a:graphicData uri="http://schemas.openxmlformats.org/drawingml/2006/picture">
+                <pic:pic xmlns:pic="http://schemas.openxmlformats.org/drawingml/2006/picture">
+                  <pic:nvPicPr>
+                    <pic:cNvPr id="0" name="teste 1.png"/>
+                    <pic:cNvPicPr/>
+                  </pic:nvPicPr>
+                  <pic:blipFill>
+                    <a:blip r:embed="rId6"/>
+                    <a:stretch>
+                      <a:fillRect/>
+                    </a:stretch>
+                  </pic:blipFill>
+                  <pic:spPr>
+                    <a:xfrm>
+                      <a:off x="0" y="0"/>
+                      <a:ext cx="6645910" cy="2919730"/>
+                    </a:xfrm>
+                    <a:prstGeom prst="rect">
+                      <a:avLst/>
+                    </a:prstGeom>
+                  </pic:spPr>
+                </pic:pic>
+              </a:graphicData>
+            </a:graphic>
+          </wp:inline>
+        </w:drawing>
+      </w:r>
+    </w:p>
+    <w:p>
+      <w:r>
+        <w:rPr>
+          <w:noProof/>
+          <w:lang w:eastAsia="pt-BR"/>
+        </w:rPr>
+        <w:drawing>
+          <wp:inline distT="0" distB="0" distL="0" distR="0">
+            <wp:extent cx="6645910" cy="2802255"/>
+            <wp:effectExtent l="19050" t="0" r="2540" b="0"/>
+            <wp:docPr id="4" name="Imagem 3" descr="lista.png"/>
+            <wp:cNvGraphicFramePr>
+              <a:graphicFrameLocks xmlns:a="http://schemas.openxmlformats.org/drawingml/2006/main" noChangeAspect="1"/>
+            </wp:cNvGraphicFramePr>
+            <a:graphic xmlns:a="http://schemas.openxmlformats.org/drawingml/2006/main">
+              <a:graphicData uri="http://schemas.openxmlformats.org/drawingml/2006/picture">
+                <pic:pic xmlns:pic="http://schemas.openxmlformats.org/drawingml/2006/picture">
+                  <pic:nvPicPr>
+                    <pic:cNvPr id="0" name="lista.png"/>
+                    <pic:cNvPicPr/>
+                  </pic:nvPicPr>
+                  <pic:blipFill>
+                    <a:blip r:embed="rId7"/>
+                    <a:stretch>
+                      <a:fillRect/>
+                    </a:stretch>
+                  </pic:blipFill>
+                  <pic:spPr>
+                    <a:xfrm>
+                      <a:off x="0" y="0"/>
+                      <a:ext cx="6645910" cy="2802255"/>
+                    </a:xfrm>
+                    <a:prstGeom prst="rect">
+                      <a:avLst/>
+                    </a:prstGeom>
+                  </pic:spPr>
+                </pic:pic>
+              </a:graphicData>
+            </a:graphic>
+          </wp:inline>
+        </w:drawing>
+      </w:r>
+    </w:p>
+    <w:p/>
+    <w:p/>
+    <w:p/>
+    <w:p/>
+    <w:p/>
+    <w:p/>
+    <w:p>
+      <w:r>
+        <w:lastRenderedPageBreak/>
         <w:t>3. Editar Música:</w:t>
       </w:r>
     </w:p>
@@ -261,6 +450,102 @@
     </w:p>
     <w:p>
       <w:r>
+        <w:t>Teste bem sucedido</w:t>
+      </w:r>
+    </w:p>
+    <w:p>
+      <w:r>
+        <w:rPr>
+          <w:noProof/>
+          <w:lang w:eastAsia="pt-BR"/>
+        </w:rPr>
+        <w:drawing>
+          <wp:inline distT="0" distB="0" distL="0" distR="0">
+            <wp:extent cx="6645910" cy="2964180"/>
+            <wp:effectExtent l="19050" t="0" r="2540" b="0"/>
+            <wp:docPr id="6" name="Imagem 5" descr="teste 1.png"/>
+            <wp:cNvGraphicFramePr>
+              <a:graphicFrameLocks xmlns:a="http://schemas.openxmlformats.org/drawingml/2006/main" noChangeAspect="1"/>
+            </wp:cNvGraphicFramePr>
+            <a:graphic xmlns:a="http://schemas.openxmlformats.org/drawingml/2006/main">
+              <a:graphicData uri="http://schemas.openxmlformats.org/drawingml/2006/picture">
+                <pic:pic xmlns:pic="http://schemas.openxmlformats.org/drawingml/2006/picture">
+                  <pic:nvPicPr>
+                    <pic:cNvPr id="0" name="teste 1.png"/>
+                    <pic:cNvPicPr/>
+                  </pic:nvPicPr>
+                  <pic:blipFill>
+                    <a:blip r:embed="rId8"/>
+                    <a:stretch>
+                      <a:fillRect/>
+                    </a:stretch>
+                  </pic:blipFill>
+                  <pic:spPr>
+                    <a:xfrm>
+                      <a:off x="0" y="0"/>
+                      <a:ext cx="6645910" cy="2964180"/>
+                    </a:xfrm>
+                    <a:prstGeom prst="rect">
+                      <a:avLst/>
+                    </a:prstGeom>
+                  </pic:spPr>
+                </pic:pic>
+              </a:graphicData>
+            </a:graphic>
+          </wp:inline>
+        </w:drawing>
+      </w:r>
+    </w:p>
+    <w:p>
+      <w:r>
+        <w:rPr>
+          <w:noProof/>
+          <w:lang w:eastAsia="pt-BR"/>
+        </w:rPr>
+        <w:drawing>
+          <wp:inline distT="0" distB="0" distL="0" distR="0">
+            <wp:extent cx="6645910" cy="2722245"/>
+            <wp:effectExtent l="19050" t="0" r="2540" b="0"/>
+            <wp:docPr id="7" name="Imagem 6" descr="lista.png"/>
+            <wp:cNvGraphicFramePr>
+              <a:graphicFrameLocks xmlns:a="http://schemas.openxmlformats.org/drawingml/2006/main" noChangeAspect="1"/>
+            </wp:cNvGraphicFramePr>
+            <a:graphic xmlns:a="http://schemas.openxmlformats.org/drawingml/2006/main">
+              <a:graphicData uri="http://schemas.openxmlformats.org/drawingml/2006/picture">
+                <pic:pic xmlns:pic="http://schemas.openxmlformats.org/drawingml/2006/picture">
+                  <pic:nvPicPr>
+                    <pic:cNvPr id="0" name="lista.png"/>
+                    <pic:cNvPicPr/>
+                  </pic:nvPicPr>
+                  <pic:blipFill>
+                    <a:blip r:embed="rId9"/>
+                    <a:stretch>
+                      <a:fillRect/>
+                    </a:stretch>
+                  </pic:blipFill>
+                  <pic:spPr>
+                    <a:xfrm>
+                      <a:off x="0" y="0"/>
+                      <a:ext cx="6645910" cy="2722245"/>
+                    </a:xfrm>
+                    <a:prstGeom prst="rect">
+                      <a:avLst/>
+                    </a:prstGeom>
+                  </pic:spPr>
+                </pic:pic>
+              </a:graphicData>
+            </a:graphic>
+          </wp:inline>
+        </w:drawing>
+      </w:r>
+    </w:p>
+    <w:p/>
+    <w:p/>
+    <w:p/>
+    <w:p/>
+    <w:p>
+      <w:r>
+        <w:lastRenderedPageBreak/>
         <w:t xml:space="preserve">4. </w:t>
       </w:r>
       <w:proofErr w:type="gramStart"/>
@@ -322,10 +607,187 @@
         <w:t xml:space="preserve">” </w:t>
       </w:r>
     </w:p>
-    <w:p/>
     <w:p>
       <w:r>
         <w:t>Saída Esperada: A música é removida do sistema e a lista de músicas é atualizada, sem a música removida.</w:t>
+      </w:r>
+    </w:p>
+    <w:p>
+      <w:r>
+        <w:t>Teste bem sucedido</w:t>
+      </w:r>
+    </w:p>
+    <w:p>
+      <w:r>
+        <w:rPr>
+          <w:noProof/>
+          <w:lang w:eastAsia="pt-BR"/>
+        </w:rPr>
+        <w:drawing>
+          <wp:inline distT="0" distB="0" distL="0" distR="0">
+            <wp:extent cx="6645910" cy="2722245"/>
+            <wp:effectExtent l="19050" t="0" r="2540" b="0"/>
+            <wp:docPr id="8" name="Imagem 7" descr="lista.png"/>
+            <wp:cNvGraphicFramePr>
+              <a:graphicFrameLocks xmlns:a="http://schemas.openxmlformats.org/drawingml/2006/main" noChangeAspect="1"/>
+            </wp:cNvGraphicFramePr>
+            <a:graphic xmlns:a="http://schemas.openxmlformats.org/drawingml/2006/main">
+              <a:graphicData uri="http://schemas.openxmlformats.org/drawingml/2006/picture">
+                <pic:pic xmlns:pic="http://schemas.openxmlformats.org/drawingml/2006/picture">
+                  <pic:nvPicPr>
+                    <pic:cNvPr id="0" name="lista.png"/>
+                    <pic:cNvPicPr/>
+                  </pic:nvPicPr>
+                  <pic:blipFill>
+                    <a:blip r:embed="rId9"/>
+                    <a:stretch>
+                      <a:fillRect/>
+                    </a:stretch>
+                  </pic:blipFill>
+                  <pic:spPr>
+                    <a:xfrm>
+                      <a:off x="0" y="0"/>
+                      <a:ext cx="6645910" cy="2722245"/>
+                    </a:xfrm>
+                    <a:prstGeom prst="rect">
+                      <a:avLst/>
+                    </a:prstGeom>
+                  </pic:spPr>
+                </pic:pic>
+              </a:graphicData>
+            </a:graphic>
+          </wp:inline>
+        </w:drawing>
+      </w:r>
+    </w:p>
+    <w:p>
+      <w:r>
+        <w:rPr>
+          <w:noProof/>
+          <w:lang w:eastAsia="pt-BR"/>
+        </w:rPr>
+        <w:drawing>
+          <wp:inline distT="0" distB="0" distL="0" distR="0">
+            <wp:extent cx="6645910" cy="2781935"/>
+            <wp:effectExtent l="19050" t="0" r="2540" b="0"/>
+            <wp:docPr id="10" name="Imagem 9" descr="lista.png"/>
+            <wp:cNvGraphicFramePr>
+              <a:graphicFrameLocks xmlns:a="http://schemas.openxmlformats.org/drawingml/2006/main" noChangeAspect="1"/>
+            </wp:cNvGraphicFramePr>
+            <a:graphic xmlns:a="http://schemas.openxmlformats.org/drawingml/2006/main">
+              <a:graphicData uri="http://schemas.openxmlformats.org/drawingml/2006/picture">
+                <pic:pic xmlns:pic="http://schemas.openxmlformats.org/drawingml/2006/picture">
+                  <pic:nvPicPr>
+                    <pic:cNvPr id="0" name="lista.png"/>
+                    <pic:cNvPicPr/>
+                  </pic:nvPicPr>
+                  <pic:blipFill>
+                    <a:blip r:embed="rId10"/>
+                    <a:stretch>
+                      <a:fillRect/>
+                    </a:stretch>
+                  </pic:blipFill>
+                  <pic:spPr>
+                    <a:xfrm>
+                      <a:off x="0" y="0"/>
+                      <a:ext cx="6645910" cy="2781935"/>
+                    </a:xfrm>
+                    <a:prstGeom prst="rect">
+                      <a:avLst/>
+                    </a:prstGeom>
+                  </pic:spPr>
+                </pic:pic>
+              </a:graphicData>
+            </a:graphic>
+          </wp:inline>
+        </w:drawing>
+      </w:r>
+    </w:p>
+    <w:p>
+      <w:r>
+        <w:rPr>
+          <w:noProof/>
+          <w:lang w:eastAsia="pt-BR"/>
+        </w:rPr>
+        <w:lastRenderedPageBreak/>
+        <w:drawing>
+          <wp:inline distT="0" distB="0" distL="0" distR="0">
+            <wp:extent cx="6645910" cy="2726690"/>
+            <wp:effectExtent l="19050" t="0" r="2540" b="0"/>
+            <wp:docPr id="11" name="Imagem 10" descr="lista.png"/>
+            <wp:cNvGraphicFramePr>
+              <a:graphicFrameLocks xmlns:a="http://schemas.openxmlformats.org/drawingml/2006/main" noChangeAspect="1"/>
+            </wp:cNvGraphicFramePr>
+            <a:graphic xmlns:a="http://schemas.openxmlformats.org/drawingml/2006/main">
+              <a:graphicData uri="http://schemas.openxmlformats.org/drawingml/2006/picture">
+                <pic:pic xmlns:pic="http://schemas.openxmlformats.org/drawingml/2006/picture">
+                  <pic:nvPicPr>
+                    <pic:cNvPr id="0" name="lista.png"/>
+                    <pic:cNvPicPr/>
+                  </pic:nvPicPr>
+                  <pic:blipFill>
+                    <a:blip r:embed="rId11"/>
+                    <a:stretch>
+                      <a:fillRect/>
+                    </a:stretch>
+                  </pic:blipFill>
+                  <pic:spPr>
+                    <a:xfrm>
+                      <a:off x="0" y="0"/>
+                      <a:ext cx="6645910" cy="2726690"/>
+                    </a:xfrm>
+                    <a:prstGeom prst="rect">
+                      <a:avLst/>
+                    </a:prstGeom>
+                  </pic:spPr>
+                </pic:pic>
+              </a:graphicData>
+            </a:graphic>
+          </wp:inline>
+        </w:drawing>
+      </w:r>
+    </w:p>
+    <w:p>
+      <w:r>
+        <w:rPr>
+          <w:noProof/>
+          <w:lang w:eastAsia="pt-BR"/>
+        </w:rPr>
+        <w:drawing>
+          <wp:inline distT="0" distB="0" distL="0" distR="0">
+            <wp:extent cx="6645910" cy="2524760"/>
+            <wp:effectExtent l="19050" t="0" r="2540" b="0"/>
+            <wp:docPr id="12" name="Imagem 11" descr="lista.png"/>
+            <wp:cNvGraphicFramePr>
+              <a:graphicFrameLocks xmlns:a="http://schemas.openxmlformats.org/drawingml/2006/main" noChangeAspect="1"/>
+            </wp:cNvGraphicFramePr>
+            <a:graphic xmlns:a="http://schemas.openxmlformats.org/drawingml/2006/main">
+              <a:graphicData uri="http://schemas.openxmlformats.org/drawingml/2006/picture">
+                <pic:pic xmlns:pic="http://schemas.openxmlformats.org/drawingml/2006/picture">
+                  <pic:nvPicPr>
+                    <pic:cNvPr id="0" name="lista.png"/>
+                    <pic:cNvPicPr/>
+                  </pic:nvPicPr>
+                  <pic:blipFill>
+                    <a:blip r:embed="rId12"/>
+                    <a:stretch>
+                      <a:fillRect/>
+                    </a:stretch>
+                  </pic:blipFill>
+                  <pic:spPr>
+                    <a:xfrm>
+                      <a:off x="0" y="0"/>
+                      <a:ext cx="6645910" cy="2524760"/>
+                    </a:xfrm>
+                    <a:prstGeom prst="rect">
+                      <a:avLst/>
+                    </a:prstGeom>
+                  </pic:spPr>
+                </pic:pic>
+              </a:graphicData>
+            </a:graphic>
+          </wp:inline>
+        </w:drawing>
       </w:r>
     </w:p>
     <w:p/>
@@ -1497,6 +1959,36 @@
       <w:sz w:val="24"/>
       <w:szCs w:val="24"/>
       <w:lang w:eastAsia="pt-BR"/>
+    </w:rPr>
+  </w:style>
+  <w:style w:type="paragraph" w:styleId="Textodebalo">
+    <w:name w:val="Balloon Text"/>
+    <w:basedOn w:val="Normal"/>
+    <w:link w:val="TextodebaloChar"/>
+    <w:uiPriority w:val="99"/>
+    <w:semiHidden/>
+    <w:unhideWhenUsed/>
+    <w:rsid w:val="00CA08C9"/>
+    <w:pPr>
+      <w:spacing w:after="0" w:line="240" w:lineRule="auto"/>
+    </w:pPr>
+    <w:rPr>
+      <w:rFonts w:ascii="Tahoma" w:hAnsi="Tahoma" w:cs="Tahoma"/>
+      <w:sz w:val="16"/>
+      <w:szCs w:val="16"/>
+    </w:rPr>
+  </w:style>
+  <w:style w:type="character" w:customStyle="1" w:styleId="TextodebaloChar">
+    <w:name w:val="Texto de balão Char"/>
+    <w:basedOn w:val="Fontepargpadro"/>
+    <w:link w:val="Textodebalo"/>
+    <w:uiPriority w:val="99"/>
+    <w:semiHidden/>
+    <w:rsid w:val="00CA08C9"/>
+    <w:rPr>
+      <w:rFonts w:ascii="Tahoma" w:hAnsi="Tahoma" w:cs="Tahoma"/>
+      <w:sz w:val="16"/>
+      <w:szCs w:val="16"/>
     </w:rPr>
   </w:style>
 </w:styles>

</xml_diff>